<commit_message>
Corrección de estilo guía didáctica MA_08_10_CO
</commit_message>
<xml_diff>
--- a/fuentes/contenidos/grado08/guion10/MA_08_10_CO_GUIA_DIDACTICA.docx
+++ b/fuentes/contenidos/grado08/guion10/MA_08_10_CO_GUIA_DIDACTICA.docx
@@ -112,8 +112,6 @@
         </w:rPr>
         <w:t>Objetivo</w:t>
       </w:r>
-      <w:bookmarkStart w:id="0" w:name="_GoBack"/>
-      <w:bookmarkEnd w:id="0"/>
     </w:p>
     <w:p>
       <w:pPr>
@@ -145,34 +143,7 @@
           <w:sz w:val="24"/>
           <w:szCs w:val="24"/>
         </w:rPr>
-        <w:t xml:space="preserve">Pensamiento </w:t>
-      </w:r>
-      <w:r>
-        <w:rPr>
-          <w:rFonts w:ascii="Times New Roman" w:hAnsi="Times New Roman" w:cs="Times New Roman"/>
-          <w:b/>
-          <w:sz w:val="24"/>
-          <w:szCs w:val="24"/>
-        </w:rPr>
-        <w:t xml:space="preserve">numérico y </w:t>
-      </w:r>
-      <w:r>
-        <w:rPr>
-          <w:rFonts w:ascii="Times New Roman" w:hAnsi="Times New Roman" w:cs="Times New Roman"/>
-          <w:b/>
-          <w:sz w:val="24"/>
-          <w:szCs w:val="24"/>
-        </w:rPr>
-        <w:t xml:space="preserve">sistemas </w:t>
-      </w:r>
-      <w:r>
-        <w:rPr>
-          <w:rFonts w:ascii="Times New Roman" w:hAnsi="Times New Roman" w:cs="Times New Roman"/>
-          <w:b/>
-          <w:sz w:val="24"/>
-          <w:szCs w:val="24"/>
-        </w:rPr>
-        <w:t>numéricos</w:t>
+        <w:t>Pensamiento numérico y sistemas numéricos</w:t>
       </w:r>
     </w:p>
     <w:p>
@@ -193,47 +164,7 @@
           <w:sz w:val="24"/>
           <w:szCs w:val="24"/>
         </w:rPr>
-        <w:t>Resuelvo problemas y simplifi</w:t>
-      </w:r>
-      <w:r>
-        <w:rPr>
-          <w:rFonts w:ascii="Times New Roman" w:hAnsi="Times New Roman" w:cs="Times New Roman"/>
-          <w:sz w:val="24"/>
-          <w:szCs w:val="24"/>
-        </w:rPr>
-        <w:t>co cálculos usando propiedades</w:t>
-      </w:r>
-      <w:r>
-        <w:rPr>
-          <w:rFonts w:ascii="Times New Roman" w:hAnsi="Times New Roman" w:cs="Times New Roman"/>
-          <w:sz w:val="24"/>
-          <w:szCs w:val="24"/>
-        </w:rPr>
-        <w:t xml:space="preserve"> </w:t>
-      </w:r>
-      <w:r>
-        <w:rPr>
-          <w:rFonts w:ascii="Times New Roman" w:hAnsi="Times New Roman" w:cs="Times New Roman"/>
-          <w:sz w:val="24"/>
-          <w:szCs w:val="24"/>
-        </w:rPr>
-        <w:t>y relaciones de los números reales y de las relaciones</w:t>
-      </w:r>
-      <w:r>
-        <w:rPr>
-          <w:rFonts w:ascii="Times New Roman" w:hAnsi="Times New Roman" w:cs="Times New Roman"/>
-          <w:sz w:val="24"/>
-          <w:szCs w:val="24"/>
-        </w:rPr>
-        <w:t xml:space="preserve"> </w:t>
-      </w:r>
-      <w:r>
-        <w:rPr>
-          <w:rFonts w:ascii="Times New Roman" w:hAnsi="Times New Roman" w:cs="Times New Roman"/>
-          <w:sz w:val="24"/>
-          <w:szCs w:val="24"/>
-        </w:rPr>
-        <w:t>y operaciones entre ellos.</w:t>
+        <w:t>Resuelvo problemas y simplifico cálculos usando propiedades y relaciones de los números reales y de las relaciones y operaciones entre ellos.</w:t>
       </w:r>
     </w:p>
     <w:p>
@@ -323,23 +254,7 @@
           <w:sz w:val="24"/>
           <w:szCs w:val="24"/>
         </w:rPr>
-        <w:t>Uso representaciones geométricas para resolver y formular</w:t>
-      </w:r>
-      <w:r>
-        <w:rPr>
-          <w:rFonts w:ascii="Times New Roman" w:hAnsi="Times New Roman" w:cs="Times New Roman"/>
-          <w:sz w:val="24"/>
-          <w:szCs w:val="24"/>
-        </w:rPr>
-        <w:t xml:space="preserve"> </w:t>
-      </w:r>
-      <w:r>
-        <w:rPr>
-          <w:rFonts w:ascii="Times New Roman" w:hAnsi="Times New Roman" w:cs="Times New Roman"/>
-          <w:sz w:val="24"/>
-          <w:szCs w:val="24"/>
-        </w:rPr>
-        <w:t>problemas en las matemáticas y en otras disciplinas.</w:t>
+        <w:t>Uso representaciones geométricas para resolver y formular problemas en matemáticas y en otras disciplinas.</w:t>
       </w:r>
     </w:p>
     <w:p>
@@ -373,34 +288,7 @@
           <w:sz w:val="24"/>
           <w:szCs w:val="24"/>
         </w:rPr>
-        <w:t xml:space="preserve">Pensamiento </w:t>
-      </w:r>
-      <w:r>
-        <w:rPr>
-          <w:rFonts w:ascii="Times New Roman" w:hAnsi="Times New Roman" w:cs="Times New Roman"/>
-          <w:b/>
-          <w:sz w:val="24"/>
-          <w:szCs w:val="24"/>
-        </w:rPr>
-        <w:t>métrico y</w:t>
-      </w:r>
-      <w:r>
-        <w:rPr>
-          <w:rFonts w:ascii="Times New Roman" w:hAnsi="Times New Roman" w:cs="Times New Roman"/>
-          <w:b/>
-          <w:sz w:val="24"/>
-          <w:szCs w:val="24"/>
-        </w:rPr>
-        <w:t xml:space="preserve"> sistemas</w:t>
-      </w:r>
-      <w:r>
-        <w:rPr>
-          <w:rFonts w:ascii="Times New Roman" w:hAnsi="Times New Roman" w:cs="Times New Roman"/>
-          <w:b/>
-          <w:sz w:val="24"/>
-          <w:szCs w:val="24"/>
-        </w:rPr>
-        <w:t xml:space="preserve"> de medidas</w:t>
+        <w:t>Pensamiento métrico y sistemas de medidas</w:t>
       </w:r>
     </w:p>
     <w:p>
@@ -421,55 +309,7 @@
           <w:sz w:val="24"/>
           <w:szCs w:val="24"/>
         </w:rPr>
-        <w:t>Generalizo procedimientos de cálculo</w:t>
-      </w:r>
-      <w:r>
-        <w:rPr>
-          <w:rFonts w:ascii="Times New Roman" w:hAnsi="Times New Roman" w:cs="Times New Roman"/>
-          <w:sz w:val="24"/>
-          <w:szCs w:val="24"/>
-        </w:rPr>
-        <w:t xml:space="preserve"> </w:t>
-      </w:r>
-      <w:r>
-        <w:rPr>
-          <w:rFonts w:ascii="Times New Roman" w:hAnsi="Times New Roman" w:cs="Times New Roman"/>
-          <w:sz w:val="24"/>
-          <w:szCs w:val="24"/>
-        </w:rPr>
-        <w:t>válidos para encontrar el área</w:t>
-      </w:r>
-      <w:r>
-        <w:rPr>
-          <w:rFonts w:ascii="Times New Roman" w:hAnsi="Times New Roman" w:cs="Times New Roman"/>
-          <w:sz w:val="24"/>
-          <w:szCs w:val="24"/>
-        </w:rPr>
-        <w:t xml:space="preserve"> </w:t>
-      </w:r>
-      <w:r>
-        <w:rPr>
-          <w:rFonts w:ascii="Times New Roman" w:hAnsi="Times New Roman" w:cs="Times New Roman"/>
-          <w:sz w:val="24"/>
-          <w:szCs w:val="24"/>
-        </w:rPr>
-        <w:t>de regiones planas y el volumen de</w:t>
-      </w:r>
-      <w:r>
-        <w:rPr>
-          <w:rFonts w:ascii="Times New Roman" w:hAnsi="Times New Roman" w:cs="Times New Roman"/>
-          <w:sz w:val="24"/>
-          <w:szCs w:val="24"/>
-        </w:rPr>
-        <w:t xml:space="preserve"> </w:t>
-      </w:r>
-      <w:r>
-        <w:rPr>
-          <w:rFonts w:ascii="Times New Roman" w:hAnsi="Times New Roman" w:cs="Times New Roman"/>
-          <w:sz w:val="24"/>
-          <w:szCs w:val="24"/>
-        </w:rPr>
-        <w:t>sólidos.</w:t>
+        <w:t>Generalizo procedimientos de cálculo válidos para encontrar el área de regiones planas y el volumen de sólidos.</w:t>
       </w:r>
     </w:p>
     <w:p>
@@ -490,55 +330,7 @@
           <w:sz w:val="24"/>
           <w:szCs w:val="24"/>
         </w:rPr>
-        <w:t>Justifico la pertinencia de utilizar</w:t>
-      </w:r>
-      <w:r>
-        <w:rPr>
-          <w:rFonts w:ascii="Times New Roman" w:hAnsi="Times New Roman" w:cs="Times New Roman"/>
-          <w:sz w:val="24"/>
-          <w:szCs w:val="24"/>
-        </w:rPr>
-        <w:t xml:space="preserve"> </w:t>
-      </w:r>
-      <w:r>
-        <w:rPr>
-          <w:rFonts w:ascii="Times New Roman" w:hAnsi="Times New Roman" w:cs="Times New Roman"/>
-          <w:sz w:val="24"/>
-          <w:szCs w:val="24"/>
-        </w:rPr>
-        <w:t>unidades de medida estandarizadas</w:t>
-      </w:r>
-      <w:r>
-        <w:rPr>
-          <w:rFonts w:ascii="Times New Roman" w:hAnsi="Times New Roman" w:cs="Times New Roman"/>
-          <w:sz w:val="24"/>
-          <w:szCs w:val="24"/>
-        </w:rPr>
-        <w:t xml:space="preserve"> </w:t>
-      </w:r>
-      <w:r>
-        <w:rPr>
-          <w:rFonts w:ascii="Times New Roman" w:hAnsi="Times New Roman" w:cs="Times New Roman"/>
-          <w:sz w:val="24"/>
-          <w:szCs w:val="24"/>
-        </w:rPr>
-        <w:t>en situaciones tomadas de distintas</w:t>
-      </w:r>
-      <w:r>
-        <w:rPr>
-          <w:rFonts w:ascii="Times New Roman" w:hAnsi="Times New Roman" w:cs="Times New Roman"/>
-          <w:sz w:val="24"/>
-          <w:szCs w:val="24"/>
-        </w:rPr>
-        <w:t xml:space="preserve"> </w:t>
-      </w:r>
-      <w:r>
-        <w:rPr>
-          <w:rFonts w:ascii="Times New Roman" w:hAnsi="Times New Roman" w:cs="Times New Roman"/>
-          <w:sz w:val="24"/>
-          <w:szCs w:val="24"/>
-        </w:rPr>
-        <w:t>ciencias.</w:t>
+        <w:t>Justifico la pertinencia de utilizar unidades de medida estandarizadas en situaciones tomadas de distintas ciencias.</w:t>
       </w:r>
     </w:p>
     <w:p>
@@ -570,36 +362,7 @@
           <w:sz w:val="24"/>
           <w:szCs w:val="24"/>
         </w:rPr>
-        <w:t xml:space="preserve">Pensamiento </w:t>
-      </w:r>
-      <w:proofErr w:type="spellStart"/>
-      <w:r>
-        <w:rPr>
-          <w:rFonts w:ascii="Times New Roman" w:hAnsi="Times New Roman" w:cs="Times New Roman"/>
-          <w:b/>
-          <w:sz w:val="24"/>
-          <w:szCs w:val="24"/>
-        </w:rPr>
-        <w:t>variacional</w:t>
-      </w:r>
-      <w:proofErr w:type="spellEnd"/>
-      <w:r>
-        <w:rPr>
-          <w:rFonts w:ascii="Times New Roman" w:hAnsi="Times New Roman" w:cs="Times New Roman"/>
-          <w:b/>
-          <w:sz w:val="24"/>
-          <w:szCs w:val="24"/>
-        </w:rPr>
-        <w:t xml:space="preserve"> y sistemas </w:t>
-      </w:r>
-      <w:r>
-        <w:rPr>
-          <w:rFonts w:ascii="Times New Roman" w:hAnsi="Times New Roman" w:cs="Times New Roman"/>
-          <w:b/>
-          <w:sz w:val="24"/>
-          <w:szCs w:val="24"/>
-        </w:rPr>
-        <w:t>algebraicos analíticos</w:t>
+        <w:t>Pensamiento variacional y sistemas algebraicos analíticos</w:t>
       </w:r>
     </w:p>
     <w:p>
@@ -714,15 +477,6 @@
           <w:szCs w:val="24"/>
         </w:rPr>
         <w:t>Objetivos competenciales</w:t>
-      </w:r>
-      <w:r>
-        <w:rPr>
-          <w:rFonts w:ascii="Times New Roman" w:hAnsi="Times New Roman" w:cs="Times New Roman"/>
-          <w:b/>
-          <w:sz w:val="24"/>
-          <w:szCs w:val="24"/>
-        </w:rPr>
-        <w:t>:</w:t>
       </w:r>
     </w:p>
     <w:p>
@@ -800,7 +554,71 @@
           <w:sz w:val="24"/>
           <w:szCs w:val="24"/>
         </w:rPr>
-        <w:t>Reconoce y caracteriza los diferentes tipos de solidos de revolución.</w:t>
+        <w:t xml:space="preserve">Reconoce y caracteriza los </w:t>
+      </w:r>
+      <w:r>
+        <w:rPr>
+          <w:rFonts w:ascii="Times New Roman" w:hAnsi="Times New Roman" w:cs="Times New Roman"/>
+          <w:sz w:val="24"/>
+          <w:szCs w:val="24"/>
+        </w:rPr>
+        <w:t>di</w:t>
+      </w:r>
+      <w:r>
+        <w:rPr>
+          <w:rFonts w:ascii="Times New Roman" w:hAnsi="Times New Roman" w:cs="Times New Roman"/>
+          <w:sz w:val="24"/>
+          <w:szCs w:val="24"/>
+        </w:rPr>
+        <w:t>stinto</w:t>
+      </w:r>
+      <w:r>
+        <w:rPr>
+          <w:rFonts w:ascii="Times New Roman" w:hAnsi="Times New Roman" w:cs="Times New Roman"/>
+          <w:sz w:val="24"/>
+          <w:szCs w:val="24"/>
+        </w:rPr>
+        <w:t xml:space="preserve">s </w:t>
+      </w:r>
+      <w:r>
+        <w:rPr>
+          <w:rFonts w:ascii="Times New Roman" w:hAnsi="Times New Roman" w:cs="Times New Roman"/>
+          <w:sz w:val="24"/>
+          <w:szCs w:val="24"/>
+        </w:rPr>
+        <w:t xml:space="preserve">tipos de </w:t>
+      </w:r>
+      <w:r>
+        <w:rPr>
+          <w:rFonts w:ascii="Times New Roman" w:hAnsi="Times New Roman" w:cs="Times New Roman"/>
+          <w:sz w:val="24"/>
+          <w:szCs w:val="24"/>
+        </w:rPr>
+        <w:t>s</w:t>
+      </w:r>
+      <w:r>
+        <w:rPr>
+          <w:rFonts w:ascii="Times New Roman" w:hAnsi="Times New Roman" w:cs="Times New Roman"/>
+          <w:sz w:val="24"/>
+          <w:szCs w:val="24"/>
+        </w:rPr>
+        <w:t>ó</w:t>
+      </w:r>
+      <w:r>
+        <w:rPr>
+          <w:rFonts w:ascii="Times New Roman" w:hAnsi="Times New Roman" w:cs="Times New Roman"/>
+          <w:sz w:val="24"/>
+          <w:szCs w:val="24"/>
+        </w:rPr>
+        <w:t xml:space="preserve">lidos </w:t>
+      </w:r>
+      <w:r>
+        <w:rPr>
+          <w:rFonts w:ascii="Times New Roman" w:hAnsi="Times New Roman" w:cs="Times New Roman"/>
+          <w:sz w:val="24"/>
+          <w:szCs w:val="24"/>
+        </w:rPr>
+        <w:t>de revolución.</w:t>
       </w:r>
     </w:p>
     <w:p>
@@ -922,7 +740,22 @@
           <w:b/>
           <w:bCs/>
         </w:rPr>
-        <w:t>poliedros y los cuerpos de revolución</w:t>
+        <w:t xml:space="preserve">poliedros </w:t>
+      </w:r>
+      <w:r>
+        <w:rPr>
+          <w:rStyle w:val="negrita"/>
+          <w:bCs/>
+        </w:rPr>
+        <w:t>y</w:t>
+      </w:r>
+      <w:r>
+        <w:rPr>
+          <w:rStyle w:val="negrita"/>
+          <w:b/>
+          <w:bCs/>
+        </w:rPr>
+        <w:t xml:space="preserve"> los cuerpos de revolución</w:t>
       </w:r>
       <w:r>
         <w:rPr>
@@ -1127,13 +960,8 @@
         <w:t>s</w:t>
       </w:r>
       <w:r>
-        <w:t xml:space="preserve">ma y la pirámide y el principio de </w:t>
-      </w:r>
-      <w:proofErr w:type="spellStart"/>
-      <w:r>
-        <w:t>Cavalier</w:t>
-      </w:r>
-      <w:proofErr w:type="spellEnd"/>
+        <w:t>ma y la pirámide y el principio de Cavalier</w:t>
+      </w:r>
       <w:r>
         <w:t>.</w:t>
       </w:r>
@@ -1170,7 +998,63 @@
           <w:sz w:val="24"/>
           <w:szCs w:val="24"/>
         </w:rPr>
-        <w:t>Para dar inicio al tema se debe hacer un breve repaso de los polígonos regulares y del reconocimiento de estas figuras en nuestro entorno, así mismo se puede aprovechar el estudio de algún objeto en particular que le permita al estudiante descubrir de qué tipo de cuerpo geométrico se trata.</w:t>
+        <w:t>Para dar inicio al tema se debe hacer un breve repaso de los polígonos regulares y del reconocimiento de estas figuras en nuestro entorno</w:t>
+      </w:r>
+      <w:r>
+        <w:rPr>
+          <w:rFonts w:ascii="Times New Roman" w:hAnsi="Times New Roman" w:cs="Times New Roman"/>
+          <w:sz w:val="24"/>
+          <w:szCs w:val="24"/>
+        </w:rPr>
+        <w:t>;</w:t>
+      </w:r>
+      <w:r>
+        <w:rPr>
+          <w:rFonts w:ascii="Times New Roman" w:hAnsi="Times New Roman" w:cs="Times New Roman"/>
+          <w:sz w:val="24"/>
+          <w:szCs w:val="24"/>
+        </w:rPr>
+        <w:t xml:space="preserve"> </w:t>
+      </w:r>
+      <w:r>
+        <w:rPr>
+          <w:rFonts w:ascii="Times New Roman" w:hAnsi="Times New Roman" w:cs="Times New Roman"/>
+          <w:sz w:val="24"/>
+          <w:szCs w:val="24"/>
+        </w:rPr>
+        <w:t>as</w:t>
+      </w:r>
+      <w:r>
+        <w:rPr>
+          <w:rFonts w:ascii="Times New Roman" w:hAnsi="Times New Roman" w:cs="Times New Roman"/>
+          <w:sz w:val="24"/>
+          <w:szCs w:val="24"/>
+        </w:rPr>
+        <w:t>i</w:t>
+      </w:r>
+      <w:r>
+        <w:rPr>
+          <w:rFonts w:ascii="Times New Roman" w:hAnsi="Times New Roman" w:cs="Times New Roman"/>
+          <w:sz w:val="24"/>
+          <w:szCs w:val="24"/>
+        </w:rPr>
+        <w:t>mismo</w:t>
+      </w:r>
+      <w:r>
+        <w:rPr>
+          <w:rFonts w:ascii="Times New Roman" w:hAnsi="Times New Roman" w:cs="Times New Roman"/>
+          <w:sz w:val="24"/>
+          <w:szCs w:val="24"/>
+        </w:rPr>
+        <w:t>,</w:t>
+      </w:r>
+      <w:r>
+        <w:rPr>
+          <w:rFonts w:ascii="Times New Roman" w:hAnsi="Times New Roman" w:cs="Times New Roman"/>
+          <w:sz w:val="24"/>
+          <w:szCs w:val="24"/>
+        </w:rPr>
+        <w:t xml:space="preserve"> se puede aprovechar el estudio de algún objeto en particular que le permita al estudiante descubrir de qué tipo de cuerpo geométrico se trata.</w:t>
       </w:r>
     </w:p>
     <w:p>
@@ -1188,7 +1072,39 @@
           <w:sz w:val="24"/>
           <w:szCs w:val="24"/>
         </w:rPr>
-        <w:t xml:space="preserve">Para estudiar lo poliedros se puede aprovechar el programa Geogebra a través del cual el estudiante puede construir cada poliedro regular y verificar mediante ejemplos concretos las explicaciones que provee el cuaderno de estudio. </w:t>
+        <w:t>Para estudiar lo</w:t>
+      </w:r>
+      <w:r>
+        <w:rPr>
+          <w:rFonts w:ascii="Times New Roman" w:hAnsi="Times New Roman" w:cs="Times New Roman"/>
+          <w:sz w:val="24"/>
+          <w:szCs w:val="24"/>
+        </w:rPr>
+        <w:t>s</w:t>
+      </w:r>
+      <w:r>
+        <w:rPr>
+          <w:rFonts w:ascii="Times New Roman" w:hAnsi="Times New Roman" w:cs="Times New Roman"/>
+          <w:sz w:val="24"/>
+          <w:szCs w:val="24"/>
+        </w:rPr>
+        <w:t xml:space="preserve"> poliedros se puede aprovechar el programa Geogebra a través del cual el estudiante puede construir cada poliedro regular y verificar mediante ejemplos concretos</w:t>
+      </w:r>
+      <w:r>
+        <w:rPr>
+          <w:rFonts w:ascii="Times New Roman" w:hAnsi="Times New Roman" w:cs="Times New Roman"/>
+          <w:sz w:val="24"/>
+          <w:szCs w:val="24"/>
+        </w:rPr>
+        <w:t>,</w:t>
+      </w:r>
+      <w:r>
+        <w:rPr>
+          <w:rFonts w:ascii="Times New Roman" w:hAnsi="Times New Roman" w:cs="Times New Roman"/>
+          <w:sz w:val="24"/>
+          <w:szCs w:val="24"/>
+        </w:rPr>
+        <w:t xml:space="preserve"> las explicaciones que provee el cuaderno de estudio. </w:t>
       </w:r>
     </w:p>
     <w:p>
@@ -1470,7 +1386,13 @@
         <w:t>esfera</w:t>
       </w:r>
       <w:r>
-        <w:t>. En el apartado de esfera se practicarán las</w:t>
+        <w:t>. En el apartado de</w:t>
+      </w:r>
+      <w:r>
+        <w:t xml:space="preserve"> la</w:t>
+      </w:r>
+      <w:r>
+        <w:t xml:space="preserve"> esfera se practicarán las</w:t>
       </w:r>
       <w:r>
         <w:rPr>
@@ -1505,7 +1427,7 @@
         <w:spacing w:before="0" w:beforeAutospacing="0" w:after="240" w:afterAutospacing="0" w:line="270" w:lineRule="atLeast"/>
       </w:pPr>
       <w:r>
-        <w:t>En todo el tema se proponen una serie de recursos que permiten desarrollar las</w:t>
+        <w:t>En todo el tema se propone una serie de recursos que permiten desarrollar las</w:t>
       </w:r>
       <w:r>
         <w:rPr>
@@ -1571,8 +1493,8 @@
         <w:tblLook w:val="04A0" w:firstRow="1" w:lastRow="0" w:firstColumn="1" w:lastColumn="0" w:noHBand="0" w:noVBand="1"/>
       </w:tblPr>
       <w:tblGrid>
-        <w:gridCol w:w="3356"/>
-        <w:gridCol w:w="2232"/>
+        <w:gridCol w:w="3364"/>
+        <w:gridCol w:w="2224"/>
         <w:gridCol w:w="3234"/>
       </w:tblGrid>
       <w:tr>
@@ -1852,7 +1774,25 @@
                 <w:sz w:val="24"/>
                 <w:szCs w:val="24"/>
               </w:rPr>
-              <w:t>Conoce las fórmulas para calcular áreas de superficie y volúmenes de cilindros y prismas.</w:t>
+              <w:t>Conoce las fórmulas para calcular áreas de superficie</w:t>
+            </w:r>
+            <w:r>
+              <w:rPr>
+                <w:rFonts w:ascii="Times New Roman" w:eastAsia="Champagne&amp;Limousines-Bold" w:hAnsi="Times New Roman" w:cs="Times New Roman"/>
+                <w:bCs/>
+                <w:sz w:val="24"/>
+                <w:szCs w:val="24"/>
+              </w:rPr>
+              <w:t>s</w:t>
+            </w:r>
+            <w:r>
+              <w:rPr>
+                <w:rFonts w:ascii="Times New Roman" w:eastAsia="Champagne&amp;Limousines-Bold" w:hAnsi="Times New Roman" w:cs="Times New Roman"/>
+                <w:bCs/>
+                <w:sz w:val="24"/>
+                <w:szCs w:val="24"/>
+              </w:rPr>
+              <w:t xml:space="preserve"> y volúmenes de cilindros y prismas.</w:t>
             </w:r>
           </w:p>
           <w:p>
@@ -2006,15 +1946,6 @@
               <w:t>Cavalier</w:t>
             </w:r>
             <w:proofErr w:type="spellEnd"/>
-            <w:r>
-              <w:rPr>
-                <w:rFonts w:ascii="Times New Roman" w:eastAsia="Times New Roman" w:hAnsi="Times New Roman" w:cs="Times New Roman"/>
-                <w:sz w:val="24"/>
-                <w:szCs w:val="24"/>
-                <w:lang w:eastAsia="es-CO"/>
-              </w:rPr>
-              <w:t>.</w:t>
-            </w:r>
           </w:p>
         </w:tc>
         <w:tc>
@@ -2046,27 +1977,7 @@
                 <w:szCs w:val="24"/>
                 <w:lang w:eastAsia="es-CO"/>
               </w:rPr>
-              <w:t xml:space="preserve">Interactivo mediante el cual se explica el cálculo del volumen de </w:t>
-            </w:r>
-            <w:proofErr w:type="spellStart"/>
-            <w:r>
-              <w:rPr>
-                <w:rFonts w:ascii="Times New Roman" w:eastAsia="Times New Roman" w:hAnsi="Times New Roman" w:cs="Times New Roman"/>
-                <w:sz w:val="24"/>
-                <w:szCs w:val="24"/>
-                <w:lang w:eastAsia="es-CO"/>
-              </w:rPr>
-              <w:t>prismas</w:t>
-            </w:r>
-            <w:proofErr w:type="spellEnd"/>
-            <w:r>
-              <w:rPr>
-                <w:rFonts w:ascii="Times New Roman" w:eastAsia="Times New Roman" w:hAnsi="Times New Roman" w:cs="Times New Roman"/>
-                <w:sz w:val="24"/>
-                <w:szCs w:val="24"/>
-                <w:lang w:eastAsia="es-CO"/>
-              </w:rPr>
-              <w:t xml:space="preserve"> y pirámides.</w:t>
+              <w:t>Interactivo mediante el cual se explica el cálculo del volumen de prismas y pirámides.</w:t>
             </w:r>
           </w:p>
         </w:tc>
@@ -2130,7 +2041,25 @@
                 <w:szCs w:val="24"/>
                 <w:lang w:eastAsia="es-CO"/>
               </w:rPr>
-              <w:t xml:space="preserve">Calcula el área y volumen de </w:t>
+              <w:t>Calcula el área y</w:t>
+            </w:r>
+            <w:r>
+              <w:rPr>
+                <w:rFonts w:ascii="Times New Roman" w:eastAsia="Times New Roman" w:hAnsi="Times New Roman" w:cs="Times New Roman"/>
+                <w:sz w:val="24"/>
+                <w:szCs w:val="24"/>
+                <w:lang w:eastAsia="es-CO"/>
+              </w:rPr>
+              <w:t xml:space="preserve"> el</w:t>
+            </w:r>
+            <w:r>
+              <w:rPr>
+                <w:rFonts w:ascii="Times New Roman" w:eastAsia="Times New Roman" w:hAnsi="Times New Roman" w:cs="Times New Roman"/>
+                <w:sz w:val="24"/>
+                <w:szCs w:val="24"/>
+                <w:lang w:eastAsia="es-CO"/>
+              </w:rPr>
+              <w:t xml:space="preserve"> volumen de </w:t>
             </w:r>
             <w:proofErr w:type="spellStart"/>
             <w:r>
@@ -2184,6 +2113,15 @@
                 <w:lang w:eastAsia="es-CO"/>
               </w:rPr>
               <w:t>Actividad para resolver situaciones problema que involucran áreas y volúmenes de prismas y pirámides</w:t>
+            </w:r>
+            <w:r>
+              <w:rPr>
+                <w:rFonts w:ascii="Times New Roman" w:eastAsia="Times New Roman" w:hAnsi="Times New Roman" w:cs="Times New Roman"/>
+                <w:sz w:val="24"/>
+                <w:szCs w:val="24"/>
+                <w:lang w:eastAsia="es-CO"/>
+              </w:rPr>
+              <w:t>.</w:t>
             </w:r>
           </w:p>
         </w:tc>
@@ -2247,7 +2185,43 @@
                 <w:szCs w:val="24"/>
                 <w:lang w:eastAsia="es-CO"/>
               </w:rPr>
-              <w:t>Determina área y volumen de  pirámides</w:t>
+              <w:t xml:space="preserve">Determina </w:t>
+            </w:r>
+            <w:r>
+              <w:rPr>
+                <w:rFonts w:ascii="Times New Roman" w:eastAsia="Times New Roman" w:hAnsi="Times New Roman" w:cs="Times New Roman"/>
+                <w:sz w:val="24"/>
+                <w:szCs w:val="24"/>
+                <w:lang w:eastAsia="es-CO"/>
+              </w:rPr>
+              <w:t xml:space="preserve">el </w:t>
+            </w:r>
+            <w:r>
+              <w:rPr>
+                <w:rFonts w:ascii="Times New Roman" w:eastAsia="Times New Roman" w:hAnsi="Times New Roman" w:cs="Times New Roman"/>
+                <w:sz w:val="24"/>
+                <w:szCs w:val="24"/>
+                <w:lang w:eastAsia="es-CO"/>
+              </w:rPr>
+              <w:t>área y</w:t>
+            </w:r>
+            <w:r>
+              <w:rPr>
+                <w:rFonts w:ascii="Times New Roman" w:eastAsia="Times New Roman" w:hAnsi="Times New Roman" w:cs="Times New Roman"/>
+                <w:sz w:val="24"/>
+                <w:szCs w:val="24"/>
+                <w:lang w:eastAsia="es-CO"/>
+              </w:rPr>
+              <w:t xml:space="preserve"> el</w:t>
+            </w:r>
+            <w:r>
+              <w:rPr>
+                <w:rFonts w:ascii="Times New Roman" w:eastAsia="Times New Roman" w:hAnsi="Times New Roman" w:cs="Times New Roman"/>
+                <w:sz w:val="24"/>
+                <w:szCs w:val="24"/>
+                <w:lang w:eastAsia="es-CO"/>
+              </w:rPr>
+              <w:t xml:space="preserve"> volumen de  pirámides</w:t>
             </w:r>
           </w:p>
         </w:tc>
@@ -2282,6 +2256,17 @@
               </w:rPr>
               <w:t>Actividad para resolver ejercicios y situaciones que involucran área y volumen de pirámides</w:t>
             </w:r>
+            <w:bookmarkStart w:id="0" w:name="_GoBack"/>
+            <w:r>
+              <w:rPr>
+                <w:rFonts w:ascii="Times New Roman" w:eastAsia="Times New Roman" w:hAnsi="Times New Roman" w:cs="Times New Roman"/>
+                <w:sz w:val="24"/>
+                <w:szCs w:val="24"/>
+                <w:lang w:eastAsia="es-CO"/>
+              </w:rPr>
+              <w:t>.</w:t>
+            </w:r>
+            <w:bookmarkEnd w:id="0"/>
           </w:p>
         </w:tc>
       </w:tr>
@@ -2916,6 +2901,36 @@
       <w:lang w:eastAsia="es-CO"/>
     </w:rPr>
   </w:style>
+  <w:style w:type="paragraph" w:styleId="Textodeglobo">
+    <w:name w:val="Balloon Text"/>
+    <w:basedOn w:val="Normal"/>
+    <w:link w:val="TextodegloboCar"/>
+    <w:uiPriority w:val="99"/>
+    <w:semiHidden/>
+    <w:unhideWhenUsed/>
+    <w:rsid w:val="00565085"/>
+    <w:pPr>
+      <w:spacing w:after="0" w:line="240" w:lineRule="auto"/>
+    </w:pPr>
+    <w:rPr>
+      <w:rFonts w:ascii="Segoe UI" w:hAnsi="Segoe UI" w:cs="Segoe UI"/>
+      <w:sz w:val="18"/>
+      <w:szCs w:val="18"/>
+    </w:rPr>
+  </w:style>
+  <w:style w:type="character" w:customStyle="1" w:styleId="TextodegloboCar">
+    <w:name w:val="Texto de globo Car"/>
+    <w:basedOn w:val="Fuentedeprrafopredeter"/>
+    <w:link w:val="Textodeglobo"/>
+    <w:uiPriority w:val="99"/>
+    <w:semiHidden/>
+    <w:rsid w:val="00565085"/>
+    <w:rPr>
+      <w:rFonts w:ascii="Segoe UI" w:hAnsi="Segoe UI" w:cs="Segoe UI"/>
+      <w:sz w:val="18"/>
+      <w:szCs w:val="18"/>
+    </w:rPr>
+  </w:style>
 </w:styles>
 </file>
 

</xml_diff>

<commit_message>
Proceso edición guía didáctica
</commit_message>
<xml_diff>
--- a/fuentes/contenidos/grado08/guion10/MA_08_10_CO_GUIA_DIDACTICA.docx
+++ b/fuentes/contenidos/grado08/guion10/MA_08_10_CO_GUIA_DIDACTICA.docx
@@ -499,7 +499,25 @@
           <w:sz w:val="24"/>
           <w:szCs w:val="24"/>
         </w:rPr>
-        <w:t xml:space="preserve">Reconoce y </w:t>
+        <w:t>Reconoce</w:t>
+      </w:r>
+      <w:ins w:id="0" w:author="Edgar Josué Malagón Montaña" w:date="2016-03-19T14:04:00Z">
+        <w:r>
+          <w:rPr>
+            <w:rFonts w:ascii="Times New Roman" w:hAnsi="Times New Roman" w:cs="Times New Roman"/>
+            <w:sz w:val="24"/>
+            <w:szCs w:val="24"/>
+          </w:rPr>
+          <w:t>r</w:t>
+        </w:r>
+      </w:ins>
+      <w:r>
+        <w:rPr>
+          <w:rFonts w:ascii="Times New Roman" w:hAnsi="Times New Roman" w:cs="Times New Roman"/>
+          <w:sz w:val="24"/>
+          <w:szCs w:val="24"/>
+        </w:rPr>
+        <w:t xml:space="preserve"> y </w:t>
       </w:r>
       <w:r>
         <w:rPr>
@@ -509,6 +527,16 @@
         </w:rPr>
         <w:t>caracteriza</w:t>
       </w:r>
+      <w:ins w:id="1" w:author="Edgar Josué Malagón Montaña" w:date="2016-03-19T14:04:00Z">
+        <w:r>
+          <w:rPr>
+            <w:rFonts w:ascii="Times New Roman" w:hAnsi="Times New Roman" w:cs="Times New Roman"/>
+            <w:sz w:val="24"/>
+            <w:szCs w:val="24"/>
+          </w:rPr>
+          <w:t>r</w:t>
+        </w:r>
+      </w:ins>
       <w:r>
         <w:rPr>
           <w:rFonts w:ascii="Times New Roman" w:hAnsi="Times New Roman" w:cs="Times New Roman"/>
@@ -554,7 +582,43 @@
           <w:sz w:val="24"/>
           <w:szCs w:val="24"/>
         </w:rPr>
-        <w:t xml:space="preserve">Reconoce y caracteriza los </w:t>
+        <w:t>Reconoce</w:t>
+      </w:r>
+      <w:ins w:id="2" w:author="Edgar Josué Malagón Montaña" w:date="2016-03-19T14:04:00Z">
+        <w:r>
+          <w:rPr>
+            <w:rFonts w:ascii="Times New Roman" w:hAnsi="Times New Roman" w:cs="Times New Roman"/>
+            <w:sz w:val="24"/>
+            <w:szCs w:val="24"/>
+          </w:rPr>
+          <w:t>r</w:t>
+        </w:r>
+      </w:ins>
+      <w:r>
+        <w:rPr>
+          <w:rFonts w:ascii="Times New Roman" w:hAnsi="Times New Roman" w:cs="Times New Roman"/>
+          <w:sz w:val="24"/>
+          <w:szCs w:val="24"/>
+        </w:rPr>
+        <w:t xml:space="preserve"> y caracteriza</w:t>
+      </w:r>
+      <w:ins w:id="3" w:author="Edgar Josué Malagón Montaña" w:date="2016-03-19T14:04:00Z">
+        <w:r>
+          <w:rPr>
+            <w:rFonts w:ascii="Times New Roman" w:hAnsi="Times New Roman" w:cs="Times New Roman"/>
+            <w:sz w:val="24"/>
+            <w:szCs w:val="24"/>
+          </w:rPr>
+          <w:t>r</w:t>
+        </w:r>
+      </w:ins>
+      <w:r>
+        <w:rPr>
+          <w:rFonts w:ascii="Times New Roman" w:hAnsi="Times New Roman" w:cs="Times New Roman"/>
+          <w:sz w:val="24"/>
+          <w:szCs w:val="24"/>
+        </w:rPr>
+        <w:t xml:space="preserve"> los </w:t>
       </w:r>
       <w:r>
         <w:rPr>
@@ -641,7 +705,25 @@
           <w:sz w:val="24"/>
           <w:szCs w:val="24"/>
         </w:rPr>
-        <w:t>Calcula áreas y volúmenes de los diferentes cuerpos geométricos</w:t>
+        <w:t>Calcula</w:t>
+      </w:r>
+      <w:ins w:id="4" w:author="Edgar Josué Malagón Montaña" w:date="2016-03-19T14:05:00Z">
+        <w:r>
+          <w:rPr>
+            <w:rFonts w:ascii="Times New Roman" w:hAnsi="Times New Roman" w:cs="Times New Roman"/>
+            <w:sz w:val="24"/>
+            <w:szCs w:val="24"/>
+          </w:rPr>
+          <w:t>r</w:t>
+        </w:r>
+      </w:ins>
+      <w:r>
+        <w:rPr>
+          <w:rFonts w:ascii="Times New Roman" w:hAnsi="Times New Roman" w:cs="Times New Roman"/>
+          <w:sz w:val="24"/>
+          <w:szCs w:val="24"/>
+        </w:rPr>
+        <w:t xml:space="preserve"> áreas y volúmenes de los diferentes cuerpos geométricos</w:t>
       </w:r>
       <w:r>
         <w:rPr>
@@ -672,7 +754,27 @@
           <w:sz w:val="24"/>
           <w:szCs w:val="24"/>
         </w:rPr>
-        <w:t>Aplica el área y el volumen de los cuerpos geométricos en la solución de situaciones problema</w:t>
+        <w:t>Aplica</w:t>
+      </w:r>
+      <w:ins w:id="5" w:author="Edgar Josué Malagón Montaña" w:date="2016-03-19T14:05:00Z">
+        <w:r>
+          <w:rPr>
+            <w:rFonts w:ascii="Times New Roman" w:hAnsi="Times New Roman" w:cs="Times New Roman"/>
+            <w:sz w:val="24"/>
+            <w:szCs w:val="24"/>
+          </w:rPr>
+          <w:t>r</w:t>
+        </w:r>
+      </w:ins>
+      <w:bookmarkStart w:id="6" w:name="_GoBack"/>
+      <w:bookmarkEnd w:id="6"/>
+      <w:r>
+        <w:rPr>
+          <w:rFonts w:ascii="Times New Roman" w:hAnsi="Times New Roman" w:cs="Times New Roman"/>
+          <w:sz w:val="24"/>
+          <w:szCs w:val="24"/>
+        </w:rPr>
+        <w:t xml:space="preserve"> el área y el volumen de los cuerpos geométricos en la solución de situaciones problema</w:t>
       </w:r>
       <w:r>
         <w:rPr>
@@ -1493,9 +1595,9 @@
         <w:tblLook w:val="04A0" w:firstRow="1" w:lastRow="0" w:firstColumn="1" w:lastColumn="0" w:noHBand="0" w:noVBand="1"/>
       </w:tblPr>
       <w:tblGrid>
-        <w:gridCol w:w="3364"/>
-        <w:gridCol w:w="2224"/>
-        <w:gridCol w:w="3234"/>
+        <w:gridCol w:w="3369"/>
+        <w:gridCol w:w="2214"/>
+        <w:gridCol w:w="3239"/>
       </w:tblGrid>
       <w:tr>
         <w:trPr>
@@ -2256,7 +2358,6 @@
               </w:rPr>
               <w:t>Actividad para resolver ejercicios y situaciones que involucran área y volumen de pirámides</w:t>
             </w:r>
-            <w:bookmarkStart w:id="0" w:name="_GoBack"/>
             <w:r>
               <w:rPr>
                 <w:rFonts w:ascii="Times New Roman" w:eastAsia="Times New Roman" w:hAnsi="Times New Roman" w:cs="Times New Roman"/>
@@ -2266,7 +2367,6 @@
               </w:rPr>
               <w:t>.</w:t>
             </w:r>
-            <w:bookmarkEnd w:id="0"/>
           </w:p>
         </w:tc>
       </w:tr>
@@ -2410,6 +2510,14 @@
     <w:abstractNumId w:val="0"/>
   </w:num>
 </w:numbering>
+</file>
+
+<file path=word/people.xml><?xml version="1.0" encoding="utf-8"?>
+<w15:people xmlns:wpc="http://schemas.microsoft.com/office/word/2010/wordprocessingCanvas" xmlns:mc="http://schemas.openxmlformats.org/markup-compatibility/2006" xmlns:o="urn:schemas-microsoft-com:office:office" xmlns:r="http://schemas.openxmlformats.org/officeDocument/2006/relationships" xmlns:m="http://schemas.openxmlformats.org/officeDocument/2006/math" xmlns:v="urn:schemas-microsoft-com:vml" xmlns:wp14="http://schemas.microsoft.com/office/word/2010/wordprocessingDrawing" xmlns:wp="http://schemas.openxmlformats.org/drawingml/2006/wordprocessingDrawing" xmlns:w10="urn:schemas-microsoft-com:office:word" xmlns:w="http://schemas.openxmlformats.org/wordprocessingml/2006/main" xmlns:w14="http://schemas.microsoft.com/office/word/2010/wordml" xmlns:w15="http://schemas.microsoft.com/office/word/2012/wordml" xmlns:wpg="http://schemas.microsoft.com/office/word/2010/wordprocessingGroup" xmlns:wpi="http://schemas.microsoft.com/office/word/2010/wordprocessingInk" xmlns:wne="http://schemas.microsoft.com/office/word/2006/wordml" xmlns:wps="http://schemas.microsoft.com/office/word/2010/wordprocessingShape" mc:Ignorable="w14 w15 wp14">
+  <w15:person w15:author="Edgar Josué Malagón Montaña">
+    <w15:presenceInfo w15:providerId="Windows Live" w15:userId="a2cef99131b85b94"/>
+  </w15:person>
+</w15:people>
 </file>
 
 <file path=word/styles.xml><?xml version="1.0" encoding="utf-8"?>

</xml_diff>